<commit_message>
CRM-41 Миграция на SQL (prepare release)
</commit_message>
<xml_diff>
--- a/src/main/resources/reports/insurance/PropertyInsuranceTemplate.docx
+++ b/src/main/resources/reports/insurance/PropertyInsuranceTemplate.docx
@@ -1358,7 +1358,7 @@
                 <w:szCs w:val="16"/>
                 <w:lang w:val="en-US" w:eastAsia="ru-RU"/>
               </w:rPr>
-              <w:instrText xml:space="preserve"> MERGEFIELD  ${ins.client.personInfo.birthday.toDate()?string(\"dd.MM.yyyy\")}  \* MERGEFORMAT </w:instrText>
+              <w:instrText xml:space="preserve"> MERGEFIELD  ${ins.client.birthday.toDate()?string(\"dd.MM.yyyy\")}  \* MERGEFORMAT </w:instrText>
             </w:r>
             <w:r>
               <w:rPr>
@@ -1379,7 +1379,7 @@
                 <w:szCs w:val="16"/>
                 <w:lang w:val="en-US" w:eastAsia="ru-RU"/>
               </w:rPr>
-              <w:t>«${ins.client.personInfo.birthday.toDate(»</w:t>
+              <w:t>«${ins.client.birthday.toDate()?string("d»</w:t>
             </w:r>
             <w:r>
               <w:rPr>
@@ -1478,20 +1478,7 @@
                 <w:szCs w:val="16"/>
                 <w:lang w:val="en-US" w:eastAsia="ru-RU"/>
               </w:rPr>
-              <w:t>«${ins.client.c</w:t>
-            </w:r>
-            <w:bookmarkStart w:id="0" w:name="_GoBack"/>
-            <w:bookmarkEnd w:id="0"/>
-            <w:r>
-              <w:rPr>
-                <w:rFonts w:ascii="Arial" w:eastAsia="Times New Roman" w:hAnsi="Arial" w:cs="Arial"/>
-                <w:noProof/>
-                <w:color w:val="000000"/>
-                <w:sz w:val="16"/>
-                <w:szCs w:val="16"/>
-                <w:lang w:val="en-US" w:eastAsia="ru-RU"/>
-              </w:rPr>
-              <w:t>ellPhone!}»</w:t>
+              <w:t>«${ins.client.cellPhone!}»</w:t>
             </w:r>
             <w:r>
               <w:rPr>
@@ -1573,7 +1560,7 @@
                 <w:szCs w:val="16"/>
                 <w:lang w:val="en-US" w:eastAsia="ru-RU"/>
               </w:rPr>
-              <w:instrText xml:space="preserve"> MERGEFIELD  "[#if ins.client.personInfo.sex == \"MALE\"]X[/#if]"  \* MERGEFORMAT </w:instrText>
+              <w:instrText xml:space="preserve"> MERGEFIELD  "[#if ins.client.sex == \"MALE\"]X[/#if]"  \* MERGEFORMAT </w:instrText>
             </w:r>
             <w:r>
               <w:rPr>
@@ -1596,7 +1583,7 @@
                 <w:szCs w:val="16"/>
                 <w:lang w:val="en-US" w:eastAsia="ru-RU"/>
               </w:rPr>
-              <w:t>«[#if ins.client.personInfo.sex == "MALE"»</w:t>
+              <w:t>«[#if ins.client.sex == "MALE"]X[/#if]»</w:t>
             </w:r>
             <w:r>
               <w:rPr>
@@ -1678,7 +1665,7 @@
                 <w:szCs w:val="16"/>
                 <w:lang w:val="en-US" w:eastAsia="ru-RU"/>
               </w:rPr>
-              <w:instrText xml:space="preserve"> MERGEFIELD  "[#if ins.client.personInfo.sex == \"FEMALE\"]X[/#if]"  \* MERGEFORMAT </w:instrText>
+              <w:instrText xml:space="preserve"> MERGEFIELD  "[#if ins.client.sex == \"FEMALE\"]X[/#if]"  \* MERGEFORMAT </w:instrText>
             </w:r>
             <w:r>
               <w:rPr>
@@ -1701,7 +1688,7 @@
                 <w:szCs w:val="16"/>
                 <w:lang w:val="en-US" w:eastAsia="ru-RU"/>
               </w:rPr>
-              <w:t>«[#if ins.client.personInfo.sex == "FEMAL»</w:t>
+              <w:t>«[#if ins.client.sex == "FEMALE"]X[/#if]»</w:t>
             </w:r>
             <w:r>
               <w:rPr>
@@ -1714,6 +1701,8 @@
               </w:rPr>
               <w:fldChar w:fldCharType="end"/>
             </w:r>
+            <w:bookmarkStart w:id="0" w:name="_GoBack"/>
+            <w:bookmarkEnd w:id="0"/>
           </w:p>
         </w:tc>
         <w:tc>

</xml_diff>